<commit_message>
minor update add some backend func try create file(don't work)
</commit_message>
<xml_diff>
--- a/GOServer/transactionsServer/templates/test.docx
+++ b/GOServer/transactionsServer/templates/test.docx
@@ -1,6 +1,6 @@
 
 <file path=word/document.xml><?xml version="1.0" encoding="utf-8"?>
-<w:document xmlns:wpc="http://schemas.microsoft.com/office/word/2010/wordprocessingCanvas" xmlns:cx="http://schemas.microsoft.com/office/drawing/2014/chartex" xmlns:cx1="http://schemas.microsoft.com/office/drawing/2015/9/8/chartex" xmlns:cx2="http://schemas.microsoft.com/office/drawing/2015/10/21/chartex" xmlns:cx3="http://schemas.microsoft.com/office/drawing/2016/5/9/chartex" xmlns:cx4="http://schemas.microsoft.com/office/drawing/2016/5/10/chartex" xmlns:cx5="http://schemas.microsoft.com/office/drawing/2016/5/11/chartex" xmlns:cx6="http://schemas.microsoft.com/office/drawing/2016/5/12/chartex" xmlns:cx7="http://schemas.microsoft.com/office/drawing/2016/5/13/chartex" xmlns:cx8="http://schemas.microsoft.com/office/drawing/2016/5/14/chartex" xmlns:mc="http://schemas.openxmlformats.org/markup-compatibility/2006" xmlns:aink="http://schemas.microsoft.com/office/drawing/2016/ink" xmlns:am3d="http://schemas.microsoft.com/office/drawing/2017/model3d" xmlns:o="urn:schemas-microsoft-com:office:office" xmlns:oel="http://schemas.microsoft.com/office/2019/extlst" xmlns:r="http://schemas.openxmlformats.org/officeDocument/2006/relationships" xmlns:m="http://schemas.openxmlformats.org/officeDocument/2006/math" xmlns:v="urn:schemas-microsoft-com:vml" xmlns:wp14="http://schemas.microsoft.com/office/word/2010/wordprocessingDrawing" xmlns:wp="http://schemas.openxmlformats.org/drawingml/2006/wordprocessingDrawing" xmlns:w10="urn:schemas-microsoft-com:office:word" xmlns:w="http://schemas.openxmlformats.org/wordprocessingml/2006/main" xmlns:w14="http://schemas.microsoft.com/office/word/2010/wordml" xmlns:w15="http://schemas.microsoft.com/office/word/2012/wordml" xmlns:w16cex="http://schemas.microsoft.com/office/word/2018/wordml/cex" xmlns:w16cid="http://schemas.microsoft.com/office/word/2016/wordml/cid" xmlns:w16="http://schemas.microsoft.com/office/word/2018/wordml" xmlns:w16du="http://schemas.microsoft.com/office/word/2023/wordml/word16du" xmlns:w16sdtdh="http://schemas.microsoft.com/office/word/2020/wordml/sdtdatahash" xmlns:w16se="http://schemas.microsoft.com/office/word/2015/wordml/symex" xmlns:wpg="http://schemas.microsoft.com/office/word/2010/wordprocessingGroup" xmlns:wpi="http://schemas.microsoft.com/office/word/2010/wordprocessingInk" xmlns:wne="http://schemas.microsoft.com/office/word/2006/wordml" xmlns:wps="http://schemas.microsoft.com/office/word/2010/wordprocessingShape" mc:Ignorable="w14 w15 w16se w16cid w16 w16cex w16sdtdh wp14">
+<w:document xmlns:wpc="http://schemas.microsoft.com/office/word/2010/wordprocessingCanvas" xmlns:cx="http://schemas.microsoft.com/office/drawing/2014/chartex" xmlns:cx1="http://schemas.microsoft.com/office/drawing/2015/9/8/chartex" xmlns:cx2="http://schemas.microsoft.com/office/drawing/2015/10/21/chartex" xmlns:cx3="http://schemas.microsoft.com/office/drawing/2016/5/9/chartex" xmlns:cx4="http://schemas.microsoft.com/office/drawing/2016/5/10/chartex" xmlns:cx5="http://schemas.microsoft.com/office/drawing/2016/5/11/chartex" xmlns:cx6="http://schemas.microsoft.com/office/drawing/2016/5/12/chartex" xmlns:cx7="http://schemas.microsoft.com/office/drawing/2016/5/13/chartex" xmlns:cx8="http://schemas.microsoft.com/office/drawing/2016/5/14/chartex" xmlns:mc="http://schemas.openxmlformats.org/markup-compatibility/2006" xmlns:aink="http://schemas.microsoft.com/office/drawing/2016/ink" xmlns:am3d="http://schemas.microsoft.com/office/drawing/2017/model3d" xmlns:o="urn:schemas-microsoft-com:office:office" xmlns:r="http://schemas.openxmlformats.org/officeDocument/2006/relationships" xmlns:m="http://schemas.openxmlformats.org/officeDocument/2006/math" xmlns:v="urn:schemas-microsoft-com:vml" xmlns:wp14="http://schemas.microsoft.com/office/word/2010/wordprocessingDrawing" xmlns:wp="http://schemas.openxmlformats.org/drawingml/2006/wordprocessingDrawing" xmlns:w10="urn:schemas-microsoft-com:office:word" xmlns:w="http://schemas.openxmlformats.org/wordprocessingml/2006/main" xmlns:w14="http://schemas.microsoft.com/office/word/2010/wordml" xmlns:w15="http://schemas.microsoft.com/office/word/2012/wordml" xmlns:w16cex="http://schemas.microsoft.com/office/word/2018/wordml/cex" xmlns:w16cid="http://schemas.microsoft.com/office/word/2016/wordml/cid" xmlns:w16="http://schemas.microsoft.com/office/word/2018/wordml" xmlns:w16sdtdh="http://schemas.microsoft.com/office/word/2020/wordml/sdtdatahash" xmlns:w16se="http://schemas.microsoft.com/office/word/2015/wordml/symex" xmlns:wpg="http://schemas.microsoft.com/office/word/2010/wordprocessingGroup" xmlns:wpi="http://schemas.microsoft.com/office/word/2010/wordprocessingInk" xmlns:wne="http://schemas.microsoft.com/office/word/2006/wordml" xmlns:wps="http://schemas.microsoft.com/office/word/2010/wordprocessingShape" mc:Ignorable="w14 w15 w16se w16cid w16 w16cex w16sdtdh wp14">
   <w:body>
     <w:p>
       <w:pPr>
@@ -65,16 +65,14 @@
         </w:rPr>
         <w:t>{</w:t>
       </w:r>
-      <w:proofErr w:type="spellStart"/>
       <w:r>
         <w:rPr>
           <w:sz w:val="32"/>
           <w:szCs w:val="32"/>
           <w:lang w:val="en-US"/>
         </w:rPr>
-        <w:t>ProviderName</w:t>
-      </w:r>
-      <w:proofErr w:type="spellEnd"/>
+        <w:t>Provider</w:t>
+      </w:r>
       <w:r>
         <w:rPr>
           <w:sz w:val="32"/>
@@ -361,23 +359,7 @@
                 <w:rFonts w:eastAsia="Arial Unicode MS" w:cs="Arial Unicode MS"/>
                 <w:lang w:val="en-US"/>
               </w:rPr>
-              <w:t>{{</w:t>
-            </w:r>
-            <w:proofErr w:type="spellStart"/>
-            <w:r>
-              <w:rPr>
-                <w:rFonts w:eastAsia="Arial Unicode MS" w:cs="Arial Unicode MS"/>
-                <w:lang w:val="en-US"/>
-              </w:rPr>
-              <w:t>Items.Id</w:t>
-            </w:r>
-            <w:proofErr w:type="spellEnd"/>
-            <w:r>
-              <w:rPr>
-                <w:rFonts w:eastAsia="Arial Unicode MS" w:cs="Arial Unicode MS"/>
-                <w:lang w:val="en-US"/>
-              </w:rPr>
-              <w:t>}}</w:t>
+              <w:t>{{Items.Id}}</w:t>
             </w:r>
           </w:p>
         </w:tc>
@@ -410,23 +392,7 @@
                 <w:rFonts w:eastAsia="Arial Unicode MS" w:cs="Arial Unicode MS"/>
                 <w:lang w:val="en-US"/>
               </w:rPr>
-              <w:t>{{</w:t>
-            </w:r>
-            <w:proofErr w:type="spellStart"/>
-            <w:r>
-              <w:rPr>
-                <w:rFonts w:eastAsia="Arial Unicode MS" w:cs="Arial Unicode MS"/>
-                <w:lang w:val="en-US"/>
-              </w:rPr>
-              <w:t>Items.Name</w:t>
-            </w:r>
-            <w:proofErr w:type="spellEnd"/>
-            <w:r>
-              <w:rPr>
-                <w:rFonts w:eastAsia="Arial Unicode MS" w:cs="Arial Unicode MS"/>
-                <w:lang w:val="en-US"/>
-              </w:rPr>
-              <w:t>}}</w:t>
+              <w:t>{{Items.Name}}</w:t>
             </w:r>
           </w:p>
         </w:tc>
@@ -462,23 +428,7 @@
                 <w:rFonts w:eastAsia="Arial Unicode MS" w:cs="Arial Unicode MS"/>
                 <w:lang w:val="en-US"/>
               </w:rPr>
-              <w:t>{{</w:t>
-            </w:r>
-            <w:proofErr w:type="spellStart"/>
-            <w:r>
-              <w:rPr>
-                <w:rFonts w:eastAsia="Arial Unicode MS" w:cs="Arial Unicode MS"/>
-                <w:lang w:val="en-US"/>
-              </w:rPr>
-              <w:t>Items.Count</w:t>
-            </w:r>
-            <w:proofErr w:type="spellEnd"/>
-            <w:r>
-              <w:rPr>
-                <w:rFonts w:eastAsia="Arial Unicode MS" w:cs="Arial Unicode MS"/>
-                <w:lang w:val="en-US"/>
-              </w:rPr>
-              <w:t>}}</w:t>
+              <w:t>{{Items.Count}}</w:t>
             </w:r>
           </w:p>
         </w:tc>
@@ -511,23 +461,7 @@
                 <w:rFonts w:eastAsia="Arial Unicode MS" w:cs="Arial Unicode MS"/>
                 <w:lang w:val="en-US"/>
               </w:rPr>
-              <w:t>{{</w:t>
-            </w:r>
-            <w:proofErr w:type="spellStart"/>
-            <w:r>
-              <w:rPr>
-                <w:rFonts w:eastAsia="Arial Unicode MS" w:cs="Arial Unicode MS"/>
-                <w:lang w:val="en-US"/>
-              </w:rPr>
-              <w:t>Items.Price</w:t>
-            </w:r>
-            <w:proofErr w:type="spellEnd"/>
-            <w:r>
-              <w:rPr>
-                <w:rFonts w:eastAsia="Arial Unicode MS" w:cs="Arial Unicode MS"/>
-                <w:lang w:val="en-US"/>
-              </w:rPr>
-              <w:t>}}</w:t>
+              <w:t>{{Items.Price}}</w:t>
             </w:r>
           </w:p>
         </w:tc>
@@ -665,11 +599,9 @@
       <w:r>
         <w:t>{</w:t>
       </w:r>
-      <w:proofErr w:type="spellStart"/>
-      <w:r>
-        <w:t>StorageAddress</w:t>
-      </w:r>
-      <w:proofErr w:type="spellEnd"/>
+      <w:r>
+        <w:t>Storage</w:t>
+      </w:r>
       <w:r>
         <w:t>}</w:t>
       </w:r>
@@ -692,7 +624,7 @@
 </file>
 
 <file path=word/endnotes.xml><?xml version="1.0" encoding="utf-8"?>
-<w:endnotes xmlns:wpc="http://schemas.microsoft.com/office/word/2010/wordprocessingCanvas" xmlns:cx="http://schemas.microsoft.com/office/drawing/2014/chartex" xmlns:cx1="http://schemas.microsoft.com/office/drawing/2015/9/8/chartex" xmlns:cx2="http://schemas.microsoft.com/office/drawing/2015/10/21/chartex" xmlns:cx3="http://schemas.microsoft.com/office/drawing/2016/5/9/chartex" xmlns:cx4="http://schemas.microsoft.com/office/drawing/2016/5/10/chartex" xmlns:cx5="http://schemas.microsoft.com/office/drawing/2016/5/11/chartex" xmlns:cx6="http://schemas.microsoft.com/office/drawing/2016/5/12/chartex" xmlns:cx7="http://schemas.microsoft.com/office/drawing/2016/5/13/chartex" xmlns:cx8="http://schemas.microsoft.com/office/drawing/2016/5/14/chartex" xmlns:mc="http://schemas.openxmlformats.org/markup-compatibility/2006" xmlns:aink="http://schemas.microsoft.com/office/drawing/2016/ink" xmlns:am3d="http://schemas.microsoft.com/office/drawing/2017/model3d" xmlns:o="urn:schemas-microsoft-com:office:office" xmlns:oel="http://schemas.microsoft.com/office/2019/extlst" xmlns:r="http://schemas.openxmlformats.org/officeDocument/2006/relationships" xmlns:m="http://schemas.openxmlformats.org/officeDocument/2006/math" xmlns:v="urn:schemas-microsoft-com:vml" xmlns:wp14="http://schemas.microsoft.com/office/word/2010/wordprocessingDrawing" xmlns:wp="http://schemas.openxmlformats.org/drawingml/2006/wordprocessingDrawing" xmlns:w10="urn:schemas-microsoft-com:office:word" xmlns:w="http://schemas.openxmlformats.org/wordprocessingml/2006/main" xmlns:w14="http://schemas.microsoft.com/office/word/2010/wordml" xmlns:w15="http://schemas.microsoft.com/office/word/2012/wordml" xmlns:w16cex="http://schemas.microsoft.com/office/word/2018/wordml/cex" xmlns:w16cid="http://schemas.microsoft.com/office/word/2016/wordml/cid" xmlns:w16="http://schemas.microsoft.com/office/word/2018/wordml" xmlns:w16du="http://schemas.microsoft.com/office/word/2023/wordml/word16du" xmlns:w16sdtdh="http://schemas.microsoft.com/office/word/2020/wordml/sdtdatahash" xmlns:w16se="http://schemas.microsoft.com/office/word/2015/wordml/symex" xmlns:wpg="http://schemas.microsoft.com/office/word/2010/wordprocessingGroup" xmlns:wpi="http://schemas.microsoft.com/office/word/2010/wordprocessingInk" xmlns:wne="http://schemas.microsoft.com/office/word/2006/wordml" xmlns:wps="http://schemas.microsoft.com/office/word/2010/wordprocessingShape" mc:Ignorable="w14 w15 w16se w16cid w16 w16cex w16sdtdh wp14">
+<w:endnotes xmlns:wpc="http://schemas.microsoft.com/office/word/2010/wordprocessingCanvas" xmlns:cx="http://schemas.microsoft.com/office/drawing/2014/chartex" xmlns:cx1="http://schemas.microsoft.com/office/drawing/2015/9/8/chartex" xmlns:cx2="http://schemas.microsoft.com/office/drawing/2015/10/21/chartex" xmlns:cx3="http://schemas.microsoft.com/office/drawing/2016/5/9/chartex" xmlns:cx4="http://schemas.microsoft.com/office/drawing/2016/5/10/chartex" xmlns:cx5="http://schemas.microsoft.com/office/drawing/2016/5/11/chartex" xmlns:cx6="http://schemas.microsoft.com/office/drawing/2016/5/12/chartex" xmlns:cx7="http://schemas.microsoft.com/office/drawing/2016/5/13/chartex" xmlns:cx8="http://schemas.microsoft.com/office/drawing/2016/5/14/chartex" xmlns:mc="http://schemas.openxmlformats.org/markup-compatibility/2006" xmlns:aink="http://schemas.microsoft.com/office/drawing/2016/ink" xmlns:am3d="http://schemas.microsoft.com/office/drawing/2017/model3d" xmlns:o="urn:schemas-microsoft-com:office:office" xmlns:r="http://schemas.openxmlformats.org/officeDocument/2006/relationships" xmlns:m="http://schemas.openxmlformats.org/officeDocument/2006/math" xmlns:v="urn:schemas-microsoft-com:vml" xmlns:wp14="http://schemas.microsoft.com/office/word/2010/wordprocessingDrawing" xmlns:wp="http://schemas.openxmlformats.org/drawingml/2006/wordprocessingDrawing" xmlns:w10="urn:schemas-microsoft-com:office:word" xmlns:w="http://schemas.openxmlformats.org/wordprocessingml/2006/main" xmlns:w14="http://schemas.microsoft.com/office/word/2010/wordml" xmlns:w15="http://schemas.microsoft.com/office/word/2012/wordml" xmlns:w16cex="http://schemas.microsoft.com/office/word/2018/wordml/cex" xmlns:w16cid="http://schemas.microsoft.com/office/word/2016/wordml/cid" xmlns:w16="http://schemas.microsoft.com/office/word/2018/wordml" xmlns:w16sdtdh="http://schemas.microsoft.com/office/word/2020/wordml/sdtdatahash" xmlns:w16se="http://schemas.microsoft.com/office/word/2015/wordml/symex" xmlns:wpg="http://schemas.microsoft.com/office/word/2010/wordprocessingGroup" xmlns:wpi="http://schemas.microsoft.com/office/word/2010/wordprocessingInk" xmlns:wne="http://schemas.microsoft.com/office/word/2006/wordml" xmlns:wps="http://schemas.microsoft.com/office/word/2010/wordprocessingShape" mc:Ignorable="w14 w15 w16se w16cid w16 w16cex w16sdtdh wp14">
   <w:endnote w:type="separator" w:id="-1">
     <w:p>
       <w:r>
@@ -711,7 +643,7 @@
 </file>
 
 <file path=word/footer1.xml><?xml version="1.0" encoding="utf-8"?>
-<w:ftr xmlns:wpc="http://schemas.microsoft.com/office/word/2010/wordprocessingCanvas" xmlns:cx="http://schemas.microsoft.com/office/drawing/2014/chartex" xmlns:cx1="http://schemas.microsoft.com/office/drawing/2015/9/8/chartex" xmlns:cx2="http://schemas.microsoft.com/office/drawing/2015/10/21/chartex" xmlns:cx3="http://schemas.microsoft.com/office/drawing/2016/5/9/chartex" xmlns:cx4="http://schemas.microsoft.com/office/drawing/2016/5/10/chartex" xmlns:cx5="http://schemas.microsoft.com/office/drawing/2016/5/11/chartex" xmlns:cx6="http://schemas.microsoft.com/office/drawing/2016/5/12/chartex" xmlns:cx7="http://schemas.microsoft.com/office/drawing/2016/5/13/chartex" xmlns:cx8="http://schemas.microsoft.com/office/drawing/2016/5/14/chartex" xmlns:mc="http://schemas.openxmlformats.org/markup-compatibility/2006" xmlns:aink="http://schemas.microsoft.com/office/drawing/2016/ink" xmlns:am3d="http://schemas.microsoft.com/office/drawing/2017/model3d" xmlns:o="urn:schemas-microsoft-com:office:office" xmlns:oel="http://schemas.microsoft.com/office/2019/extlst" xmlns:r="http://schemas.openxmlformats.org/officeDocument/2006/relationships" xmlns:m="http://schemas.openxmlformats.org/officeDocument/2006/math" xmlns:v="urn:schemas-microsoft-com:vml" xmlns:wp14="http://schemas.microsoft.com/office/word/2010/wordprocessingDrawing" xmlns:wp="http://schemas.openxmlformats.org/drawingml/2006/wordprocessingDrawing" xmlns:w10="urn:schemas-microsoft-com:office:word" xmlns:w="http://schemas.openxmlformats.org/wordprocessingml/2006/main" xmlns:w14="http://schemas.microsoft.com/office/word/2010/wordml" xmlns:w15="http://schemas.microsoft.com/office/word/2012/wordml" xmlns:w16cex="http://schemas.microsoft.com/office/word/2018/wordml/cex" xmlns:w16cid="http://schemas.microsoft.com/office/word/2016/wordml/cid" xmlns:w16="http://schemas.microsoft.com/office/word/2018/wordml" xmlns:w16du="http://schemas.microsoft.com/office/word/2023/wordml/word16du" xmlns:w16sdtdh="http://schemas.microsoft.com/office/word/2020/wordml/sdtdatahash" xmlns:w16se="http://schemas.microsoft.com/office/word/2015/wordml/symex" xmlns:wpg="http://schemas.microsoft.com/office/word/2010/wordprocessingGroup" xmlns:wpi="http://schemas.microsoft.com/office/word/2010/wordprocessingInk" xmlns:wne="http://schemas.microsoft.com/office/word/2006/wordml" xmlns:wps="http://schemas.microsoft.com/office/word/2010/wordprocessingShape" mc:Ignorable="w14 w15 w16se w16cid w16 w16cex w16sdtdh wp14">
+<w:ftr xmlns:wpc="http://schemas.microsoft.com/office/word/2010/wordprocessingCanvas" xmlns:cx="http://schemas.microsoft.com/office/drawing/2014/chartex" xmlns:cx1="http://schemas.microsoft.com/office/drawing/2015/9/8/chartex" xmlns:cx2="http://schemas.microsoft.com/office/drawing/2015/10/21/chartex" xmlns:cx3="http://schemas.microsoft.com/office/drawing/2016/5/9/chartex" xmlns:cx4="http://schemas.microsoft.com/office/drawing/2016/5/10/chartex" xmlns:cx5="http://schemas.microsoft.com/office/drawing/2016/5/11/chartex" xmlns:cx6="http://schemas.microsoft.com/office/drawing/2016/5/12/chartex" xmlns:cx7="http://schemas.microsoft.com/office/drawing/2016/5/13/chartex" xmlns:cx8="http://schemas.microsoft.com/office/drawing/2016/5/14/chartex" xmlns:mc="http://schemas.openxmlformats.org/markup-compatibility/2006" xmlns:aink="http://schemas.microsoft.com/office/drawing/2016/ink" xmlns:am3d="http://schemas.microsoft.com/office/drawing/2017/model3d" xmlns:o="urn:schemas-microsoft-com:office:office" xmlns:r="http://schemas.openxmlformats.org/officeDocument/2006/relationships" xmlns:m="http://schemas.openxmlformats.org/officeDocument/2006/math" xmlns:v="urn:schemas-microsoft-com:vml" xmlns:wp14="http://schemas.microsoft.com/office/word/2010/wordprocessingDrawing" xmlns:wp="http://schemas.openxmlformats.org/drawingml/2006/wordprocessingDrawing" xmlns:w10="urn:schemas-microsoft-com:office:word" xmlns:w="http://schemas.openxmlformats.org/wordprocessingml/2006/main" xmlns:w14="http://schemas.microsoft.com/office/word/2010/wordml" xmlns:w15="http://schemas.microsoft.com/office/word/2012/wordml" xmlns:w16cex="http://schemas.microsoft.com/office/word/2018/wordml/cex" xmlns:w16cid="http://schemas.microsoft.com/office/word/2016/wordml/cid" xmlns:w16="http://schemas.microsoft.com/office/word/2018/wordml" xmlns:w16sdtdh="http://schemas.microsoft.com/office/word/2020/wordml/sdtdatahash" xmlns:w16se="http://schemas.microsoft.com/office/word/2015/wordml/symex" xmlns:wpg="http://schemas.microsoft.com/office/word/2010/wordprocessingGroup" xmlns:wpi="http://schemas.microsoft.com/office/word/2010/wordprocessingInk" xmlns:wne="http://schemas.microsoft.com/office/word/2006/wordml" xmlns:wps="http://schemas.microsoft.com/office/word/2010/wordprocessingShape" mc:Ignorable="w14 w15 w16se w16cid w16 w16cex w16sdtdh wp14">
   <w:p>
     <w:pPr>
       <w:pStyle w:val="a4"/>
@@ -721,7 +653,7 @@
 </file>
 
 <file path=word/footnotes.xml><?xml version="1.0" encoding="utf-8"?>
-<w:footnotes xmlns:wpc="http://schemas.microsoft.com/office/word/2010/wordprocessingCanvas" xmlns:cx="http://schemas.microsoft.com/office/drawing/2014/chartex" xmlns:cx1="http://schemas.microsoft.com/office/drawing/2015/9/8/chartex" xmlns:cx2="http://schemas.microsoft.com/office/drawing/2015/10/21/chartex" xmlns:cx3="http://schemas.microsoft.com/office/drawing/2016/5/9/chartex" xmlns:cx4="http://schemas.microsoft.com/office/drawing/2016/5/10/chartex" xmlns:cx5="http://schemas.microsoft.com/office/drawing/2016/5/11/chartex" xmlns:cx6="http://schemas.microsoft.com/office/drawing/2016/5/12/chartex" xmlns:cx7="http://schemas.microsoft.com/office/drawing/2016/5/13/chartex" xmlns:cx8="http://schemas.microsoft.com/office/drawing/2016/5/14/chartex" xmlns:mc="http://schemas.openxmlformats.org/markup-compatibility/2006" xmlns:aink="http://schemas.microsoft.com/office/drawing/2016/ink" xmlns:am3d="http://schemas.microsoft.com/office/drawing/2017/model3d" xmlns:o="urn:schemas-microsoft-com:office:office" xmlns:oel="http://schemas.microsoft.com/office/2019/extlst" xmlns:r="http://schemas.openxmlformats.org/officeDocument/2006/relationships" xmlns:m="http://schemas.openxmlformats.org/officeDocument/2006/math" xmlns:v="urn:schemas-microsoft-com:vml" xmlns:wp14="http://schemas.microsoft.com/office/word/2010/wordprocessingDrawing" xmlns:wp="http://schemas.openxmlformats.org/drawingml/2006/wordprocessingDrawing" xmlns:w10="urn:schemas-microsoft-com:office:word" xmlns:w="http://schemas.openxmlformats.org/wordprocessingml/2006/main" xmlns:w14="http://schemas.microsoft.com/office/word/2010/wordml" xmlns:w15="http://schemas.microsoft.com/office/word/2012/wordml" xmlns:w16cex="http://schemas.microsoft.com/office/word/2018/wordml/cex" xmlns:w16cid="http://schemas.microsoft.com/office/word/2016/wordml/cid" xmlns:w16="http://schemas.microsoft.com/office/word/2018/wordml" xmlns:w16du="http://schemas.microsoft.com/office/word/2023/wordml/word16du" xmlns:w16sdtdh="http://schemas.microsoft.com/office/word/2020/wordml/sdtdatahash" xmlns:w16se="http://schemas.microsoft.com/office/word/2015/wordml/symex" xmlns:wpg="http://schemas.microsoft.com/office/word/2010/wordprocessingGroup" xmlns:wpi="http://schemas.microsoft.com/office/word/2010/wordprocessingInk" xmlns:wne="http://schemas.microsoft.com/office/word/2006/wordml" xmlns:wps="http://schemas.microsoft.com/office/word/2010/wordprocessingShape" mc:Ignorable="w14 w15 w16se w16cid w16 w16cex w16sdtdh wp14">
+<w:footnotes xmlns:wpc="http://schemas.microsoft.com/office/word/2010/wordprocessingCanvas" xmlns:cx="http://schemas.microsoft.com/office/drawing/2014/chartex" xmlns:cx1="http://schemas.microsoft.com/office/drawing/2015/9/8/chartex" xmlns:cx2="http://schemas.microsoft.com/office/drawing/2015/10/21/chartex" xmlns:cx3="http://schemas.microsoft.com/office/drawing/2016/5/9/chartex" xmlns:cx4="http://schemas.microsoft.com/office/drawing/2016/5/10/chartex" xmlns:cx5="http://schemas.microsoft.com/office/drawing/2016/5/11/chartex" xmlns:cx6="http://schemas.microsoft.com/office/drawing/2016/5/12/chartex" xmlns:cx7="http://schemas.microsoft.com/office/drawing/2016/5/13/chartex" xmlns:cx8="http://schemas.microsoft.com/office/drawing/2016/5/14/chartex" xmlns:mc="http://schemas.openxmlformats.org/markup-compatibility/2006" xmlns:aink="http://schemas.microsoft.com/office/drawing/2016/ink" xmlns:am3d="http://schemas.microsoft.com/office/drawing/2017/model3d" xmlns:o="urn:schemas-microsoft-com:office:office" xmlns:r="http://schemas.openxmlformats.org/officeDocument/2006/relationships" xmlns:m="http://schemas.openxmlformats.org/officeDocument/2006/math" xmlns:v="urn:schemas-microsoft-com:vml" xmlns:wp14="http://schemas.microsoft.com/office/word/2010/wordprocessingDrawing" xmlns:wp="http://schemas.openxmlformats.org/drawingml/2006/wordprocessingDrawing" xmlns:w10="urn:schemas-microsoft-com:office:word" xmlns:w="http://schemas.openxmlformats.org/wordprocessingml/2006/main" xmlns:w14="http://schemas.microsoft.com/office/word/2010/wordml" xmlns:w15="http://schemas.microsoft.com/office/word/2012/wordml" xmlns:w16cex="http://schemas.microsoft.com/office/word/2018/wordml/cex" xmlns:w16cid="http://schemas.microsoft.com/office/word/2016/wordml/cid" xmlns:w16="http://schemas.microsoft.com/office/word/2018/wordml" xmlns:w16sdtdh="http://schemas.microsoft.com/office/word/2020/wordml/sdtdatahash" xmlns:w16se="http://schemas.microsoft.com/office/word/2015/wordml/symex" xmlns:wpg="http://schemas.microsoft.com/office/word/2010/wordprocessingGroup" xmlns:wpi="http://schemas.microsoft.com/office/word/2010/wordprocessingInk" xmlns:wne="http://schemas.microsoft.com/office/word/2006/wordml" xmlns:wps="http://schemas.microsoft.com/office/word/2010/wordprocessingShape" mc:Ignorable="w14 w15 w16se w16cid w16 w16cex w16sdtdh wp14">
   <w:footnote w:type="separator" w:id="-1">
     <w:p>
       <w:r>
@@ -740,7 +672,7 @@
 </file>
 
 <file path=word/header1.xml><?xml version="1.0" encoding="utf-8"?>
-<w:hdr xmlns:wpc="http://schemas.microsoft.com/office/word/2010/wordprocessingCanvas" xmlns:cx="http://schemas.microsoft.com/office/drawing/2014/chartex" xmlns:cx1="http://schemas.microsoft.com/office/drawing/2015/9/8/chartex" xmlns:cx2="http://schemas.microsoft.com/office/drawing/2015/10/21/chartex" xmlns:cx3="http://schemas.microsoft.com/office/drawing/2016/5/9/chartex" xmlns:cx4="http://schemas.microsoft.com/office/drawing/2016/5/10/chartex" xmlns:cx5="http://schemas.microsoft.com/office/drawing/2016/5/11/chartex" xmlns:cx6="http://schemas.microsoft.com/office/drawing/2016/5/12/chartex" xmlns:cx7="http://schemas.microsoft.com/office/drawing/2016/5/13/chartex" xmlns:cx8="http://schemas.microsoft.com/office/drawing/2016/5/14/chartex" xmlns:mc="http://schemas.openxmlformats.org/markup-compatibility/2006" xmlns:aink="http://schemas.microsoft.com/office/drawing/2016/ink" xmlns:am3d="http://schemas.microsoft.com/office/drawing/2017/model3d" xmlns:o="urn:schemas-microsoft-com:office:office" xmlns:oel="http://schemas.microsoft.com/office/2019/extlst" xmlns:r="http://schemas.openxmlformats.org/officeDocument/2006/relationships" xmlns:m="http://schemas.openxmlformats.org/officeDocument/2006/math" xmlns:v="urn:schemas-microsoft-com:vml" xmlns:wp14="http://schemas.microsoft.com/office/word/2010/wordprocessingDrawing" xmlns:wp="http://schemas.openxmlformats.org/drawingml/2006/wordprocessingDrawing" xmlns:w10="urn:schemas-microsoft-com:office:word" xmlns:w="http://schemas.openxmlformats.org/wordprocessingml/2006/main" xmlns:w14="http://schemas.microsoft.com/office/word/2010/wordml" xmlns:w15="http://schemas.microsoft.com/office/word/2012/wordml" xmlns:w16cex="http://schemas.microsoft.com/office/word/2018/wordml/cex" xmlns:w16cid="http://schemas.microsoft.com/office/word/2016/wordml/cid" xmlns:w16="http://schemas.microsoft.com/office/word/2018/wordml" xmlns:w16du="http://schemas.microsoft.com/office/word/2023/wordml/word16du" xmlns:w16sdtdh="http://schemas.microsoft.com/office/word/2020/wordml/sdtdatahash" xmlns:w16se="http://schemas.microsoft.com/office/word/2015/wordml/symex" xmlns:wpg="http://schemas.microsoft.com/office/word/2010/wordprocessingGroup" xmlns:wpi="http://schemas.microsoft.com/office/word/2010/wordprocessingInk" xmlns:wne="http://schemas.microsoft.com/office/word/2006/wordml" xmlns:wps="http://schemas.microsoft.com/office/word/2010/wordprocessingShape" mc:Ignorable="w14 w15 w16se w16cid w16 w16cex w16sdtdh wp14">
+<w:hdr xmlns:wpc="http://schemas.microsoft.com/office/word/2010/wordprocessingCanvas" xmlns:cx="http://schemas.microsoft.com/office/drawing/2014/chartex" xmlns:cx1="http://schemas.microsoft.com/office/drawing/2015/9/8/chartex" xmlns:cx2="http://schemas.microsoft.com/office/drawing/2015/10/21/chartex" xmlns:cx3="http://schemas.microsoft.com/office/drawing/2016/5/9/chartex" xmlns:cx4="http://schemas.microsoft.com/office/drawing/2016/5/10/chartex" xmlns:cx5="http://schemas.microsoft.com/office/drawing/2016/5/11/chartex" xmlns:cx6="http://schemas.microsoft.com/office/drawing/2016/5/12/chartex" xmlns:cx7="http://schemas.microsoft.com/office/drawing/2016/5/13/chartex" xmlns:cx8="http://schemas.microsoft.com/office/drawing/2016/5/14/chartex" xmlns:mc="http://schemas.openxmlformats.org/markup-compatibility/2006" xmlns:aink="http://schemas.microsoft.com/office/drawing/2016/ink" xmlns:am3d="http://schemas.microsoft.com/office/drawing/2017/model3d" xmlns:o="urn:schemas-microsoft-com:office:office" xmlns:r="http://schemas.openxmlformats.org/officeDocument/2006/relationships" xmlns:m="http://schemas.openxmlformats.org/officeDocument/2006/math" xmlns:v="urn:schemas-microsoft-com:vml" xmlns:wp14="http://schemas.microsoft.com/office/word/2010/wordprocessingDrawing" xmlns:wp="http://schemas.openxmlformats.org/drawingml/2006/wordprocessingDrawing" xmlns:w10="urn:schemas-microsoft-com:office:word" xmlns:w="http://schemas.openxmlformats.org/wordprocessingml/2006/main" xmlns:w14="http://schemas.microsoft.com/office/word/2010/wordml" xmlns:w15="http://schemas.microsoft.com/office/word/2012/wordml" xmlns:w16cex="http://schemas.microsoft.com/office/word/2018/wordml/cex" xmlns:w16cid="http://schemas.microsoft.com/office/word/2016/wordml/cid" xmlns:w16="http://schemas.microsoft.com/office/word/2018/wordml" xmlns:w16sdtdh="http://schemas.microsoft.com/office/word/2020/wordml/sdtdatahash" xmlns:w16se="http://schemas.microsoft.com/office/word/2015/wordml/symex" xmlns:wpg="http://schemas.microsoft.com/office/word/2010/wordprocessingGroup" xmlns:wpi="http://schemas.microsoft.com/office/word/2010/wordprocessingInk" xmlns:wne="http://schemas.microsoft.com/office/word/2006/wordml" xmlns:wps="http://schemas.microsoft.com/office/word/2010/wordprocessingShape" mc:Ignorable="w14 w15 w16se w16cid w16 w16cex w16sdtdh wp14">
   <w:p>
     <w:pPr>
       <w:pStyle w:val="a4"/>

</xml_diff>